<commit_message>
Advanced Programming Spring Lab Code
</commit_message>
<xml_diff>
--- a/Computer Networks Laboratories/Lab 11 Traceroute and Path Finding.docx
+++ b/Computer Networks Laboratories/Lab 11 Traceroute and Path Finding.docx
@@ -112,8 +112,6 @@
         </w:rPr>
         <w:t xml:space="preserve"> 10.3.40.113</w:t>
       </w:r>
-      <w:bookmarkStart w:id="0" w:name="_GoBack"/>
-      <w:bookmarkEnd w:id="0"/>
     </w:p>
     <w:p>
       <w:pPr>
@@ -1877,16 +1875,43 @@
           <w:sz w:val="24"/>
           <w:szCs w:val="24"/>
         </w:rPr>
-        <w:t>111.68.101.1</w:t>
-      </w:r>
-      <w:r>
+        <w:t>111.68.101.1 – Islamabad Pakistan.</w:t>
+      </w:r>
+    </w:p>
+    <w:p>
+      <w:pPr>
+        <w:pStyle w:val="ListParagraph"/>
+        <w:widowControl w:val="0"/>
+        <w:autoSpaceDE w:val="0"/>
+        <w:autoSpaceDN w:val="0"/>
+        <w:adjustRightInd w:val="0"/>
+        <w:snapToGrid w:val="0"/>
+        <w:spacing w:after="0" w:line="240" w:lineRule="auto"/>
+        <w:jc w:val="both"/>
         <w:rPr>
           <w:rFonts w:ascii="Times New Roman" w:hAnsi="Times New Roman"/>
           <w:color w:val="FF0000"/>
           <w:sz w:val="24"/>
           <w:szCs w:val="24"/>
         </w:rPr>
-        <w:t xml:space="preserve"> – Islamabad Pakistan.</w:t>
+      </w:pPr>
+      <w:r>
+        <w:rPr>
+          <w:rFonts w:ascii="Times New Roman" w:hAnsi="Times New Roman"/>
+          <w:color w:val="FF0000"/>
+          <w:sz w:val="24"/>
+          <w:szCs w:val="24"/>
+        </w:rPr>
+        <w:t xml:space="preserve">172.31.254.25 – </w:t>
+      </w:r>
+      <w:r>
+        <w:rPr>
+          <w:rFonts w:ascii="Times New Roman" w:hAnsi="Times New Roman"/>
+          <w:color w:val="FF0000"/>
+          <w:sz w:val="24"/>
+          <w:szCs w:val="24"/>
+        </w:rPr>
+        <w:t>Private Router.</w:t>
       </w:r>
     </w:p>
     <w:p>
@@ -1913,17 +1938,26 @@
           <w:sz w:val="24"/>
           <w:szCs w:val="24"/>
         </w:rPr>
-        <w:t xml:space="preserve">172.31.254.25 </w:t>
-      </w:r>
-      <w:r>
+        <w:t>202.179.249.46 – China Beijing.</w:t>
+      </w:r>
+    </w:p>
+    <w:p>
+      <w:pPr>
+        <w:pStyle w:val="ListParagraph"/>
+        <w:widowControl w:val="0"/>
+        <w:autoSpaceDE w:val="0"/>
+        <w:autoSpaceDN w:val="0"/>
+        <w:adjustRightInd w:val="0"/>
+        <w:snapToGrid w:val="0"/>
+        <w:spacing w:after="0" w:line="240" w:lineRule="auto"/>
+        <w:jc w:val="both"/>
         <w:rPr>
           <w:rFonts w:ascii="Times New Roman" w:hAnsi="Times New Roman"/>
           <w:color w:val="FF0000"/>
           <w:sz w:val="24"/>
           <w:szCs w:val="24"/>
         </w:rPr>
-        <w:t>–</w:t>
-      </w:r>
+      </w:pPr>
       <w:r>
         <w:rPr>
           <w:rFonts w:ascii="Times New Roman" w:hAnsi="Times New Roman"/>
@@ -1931,16 +1965,43 @@
           <w:sz w:val="24"/>
           <w:szCs w:val="24"/>
         </w:rPr>
-        <w:t xml:space="preserve"> </w:t>
-      </w:r>
-      <w:r>
+        <w:t>202.179.249.45 – China Beijing.</w:t>
+      </w:r>
+    </w:p>
+    <w:p>
+      <w:pPr>
+        <w:pStyle w:val="ListParagraph"/>
+        <w:widowControl w:val="0"/>
+        <w:autoSpaceDE w:val="0"/>
+        <w:autoSpaceDN w:val="0"/>
+        <w:adjustRightInd w:val="0"/>
+        <w:snapToGrid w:val="0"/>
+        <w:spacing w:after="0" w:line="240" w:lineRule="auto"/>
+        <w:jc w:val="both"/>
         <w:rPr>
           <w:rFonts w:ascii="Times New Roman" w:hAnsi="Times New Roman"/>
           <w:color w:val="FF0000"/>
           <w:sz w:val="24"/>
           <w:szCs w:val="24"/>
         </w:rPr>
-        <w:t>Private Router.</w:t>
+      </w:pPr>
+      <w:r>
+        <w:rPr>
+          <w:rFonts w:ascii="Times New Roman" w:hAnsi="Times New Roman"/>
+          <w:color w:val="FF0000"/>
+          <w:sz w:val="24"/>
+          <w:szCs w:val="24"/>
+        </w:rPr>
+        <w:t>202.179.249.42 – China Beijing</w:t>
+      </w:r>
+      <w:r>
+        <w:rPr>
+          <w:rFonts w:ascii="Times New Roman" w:hAnsi="Times New Roman"/>
+          <w:color w:val="FF0000"/>
+          <w:sz w:val="24"/>
+          <w:szCs w:val="24"/>
+        </w:rPr>
+        <w:t>.</w:t>
       </w:r>
     </w:p>
     <w:p>
@@ -1967,169 +2028,7 @@
           <w:sz w:val="24"/>
           <w:szCs w:val="24"/>
         </w:rPr>
-        <w:t>202.179.249.46</w:t>
-      </w:r>
-      <w:r>
-        <w:rPr>
-          <w:rFonts w:ascii="Times New Roman" w:hAnsi="Times New Roman"/>
-          <w:color w:val="FF0000"/>
-          <w:sz w:val="24"/>
-          <w:szCs w:val="24"/>
-        </w:rPr>
-        <w:t xml:space="preserve"> – China Beijing.</w:t>
-      </w:r>
-    </w:p>
-    <w:p>
-      <w:pPr>
-        <w:pStyle w:val="ListParagraph"/>
-        <w:widowControl w:val="0"/>
-        <w:autoSpaceDE w:val="0"/>
-        <w:autoSpaceDN w:val="0"/>
-        <w:adjustRightInd w:val="0"/>
-        <w:snapToGrid w:val="0"/>
-        <w:spacing w:after="0" w:line="240" w:lineRule="auto"/>
-        <w:jc w:val="both"/>
-        <w:rPr>
-          <w:rFonts w:ascii="Times New Roman" w:hAnsi="Times New Roman"/>
-          <w:color w:val="FF0000"/>
-          <w:sz w:val="24"/>
-          <w:szCs w:val="24"/>
-        </w:rPr>
-      </w:pPr>
-      <w:r>
-        <w:rPr>
-          <w:rFonts w:ascii="Times New Roman" w:hAnsi="Times New Roman"/>
-          <w:color w:val="FF0000"/>
-          <w:sz w:val="24"/>
-          <w:szCs w:val="24"/>
-        </w:rPr>
-        <w:t>202.179.249.4</w:t>
-      </w:r>
-      <w:r>
-        <w:rPr>
-          <w:rFonts w:ascii="Times New Roman" w:hAnsi="Times New Roman"/>
-          <w:color w:val="FF0000"/>
-          <w:sz w:val="24"/>
-          <w:szCs w:val="24"/>
-        </w:rPr>
-        <w:t>5</w:t>
-      </w:r>
-      <w:r>
-        <w:rPr>
-          <w:rFonts w:ascii="Times New Roman" w:hAnsi="Times New Roman"/>
-          <w:color w:val="FF0000"/>
-          <w:sz w:val="24"/>
-          <w:szCs w:val="24"/>
-        </w:rPr>
-        <w:t xml:space="preserve"> – China Beijing</w:t>
-      </w:r>
-      <w:r>
-        <w:rPr>
-          <w:rFonts w:ascii="Times New Roman" w:hAnsi="Times New Roman"/>
-          <w:color w:val="FF0000"/>
-          <w:sz w:val="24"/>
-          <w:szCs w:val="24"/>
-        </w:rPr>
-        <w:t>.</w:t>
-      </w:r>
-    </w:p>
-    <w:p>
-      <w:pPr>
-        <w:pStyle w:val="ListParagraph"/>
-        <w:widowControl w:val="0"/>
-        <w:autoSpaceDE w:val="0"/>
-        <w:autoSpaceDN w:val="0"/>
-        <w:adjustRightInd w:val="0"/>
-        <w:snapToGrid w:val="0"/>
-        <w:spacing w:after="0" w:line="240" w:lineRule="auto"/>
-        <w:jc w:val="both"/>
-        <w:rPr>
-          <w:rFonts w:ascii="Times New Roman" w:hAnsi="Times New Roman"/>
-          <w:color w:val="FF0000"/>
-          <w:sz w:val="24"/>
-          <w:szCs w:val="24"/>
-        </w:rPr>
-      </w:pPr>
-      <w:r>
-        <w:rPr>
-          <w:rFonts w:ascii="Times New Roman" w:hAnsi="Times New Roman"/>
-          <w:color w:val="FF0000"/>
-          <w:sz w:val="24"/>
-          <w:szCs w:val="24"/>
-        </w:rPr>
-        <w:t>202.179.249.4</w:t>
-      </w:r>
-      <w:r>
-        <w:rPr>
-          <w:rFonts w:ascii="Times New Roman" w:hAnsi="Times New Roman"/>
-          <w:color w:val="FF0000"/>
-          <w:sz w:val="24"/>
-          <w:szCs w:val="24"/>
-        </w:rPr>
-        <w:t>2</w:t>
-      </w:r>
-      <w:r>
-        <w:rPr>
-          <w:rFonts w:ascii="Times New Roman" w:hAnsi="Times New Roman"/>
-          <w:color w:val="FF0000"/>
-          <w:sz w:val="24"/>
-          <w:szCs w:val="24"/>
-        </w:rPr>
-        <w:t xml:space="preserve"> – China Beijing</w:t>
-      </w:r>
-      <w:r>
-        <w:rPr>
-          <w:rFonts w:ascii="Times New Roman" w:hAnsi="Times New Roman"/>
-          <w:color w:val="FF0000"/>
-          <w:sz w:val="24"/>
-          <w:szCs w:val="24"/>
-        </w:rPr>
-        <w:t>.</w:t>
-      </w:r>
-    </w:p>
-    <w:p>
-      <w:pPr>
-        <w:pStyle w:val="ListParagraph"/>
-        <w:widowControl w:val="0"/>
-        <w:autoSpaceDE w:val="0"/>
-        <w:autoSpaceDN w:val="0"/>
-        <w:adjustRightInd w:val="0"/>
-        <w:snapToGrid w:val="0"/>
-        <w:spacing w:after="0" w:line="240" w:lineRule="auto"/>
-        <w:jc w:val="both"/>
-        <w:rPr>
-          <w:rFonts w:ascii="Times New Roman" w:hAnsi="Times New Roman"/>
-          <w:color w:val="FF0000"/>
-          <w:sz w:val="24"/>
-          <w:szCs w:val="24"/>
-        </w:rPr>
-      </w:pPr>
-      <w:r>
-        <w:rPr>
-          <w:rFonts w:ascii="Times New Roman" w:hAnsi="Times New Roman"/>
-          <w:color w:val="FF0000"/>
-          <w:sz w:val="24"/>
-          <w:szCs w:val="24"/>
-        </w:rPr>
-        <w:t>202.179.249.</w:t>
-      </w:r>
-      <w:r>
-        <w:rPr>
-          <w:rFonts w:ascii="Times New Roman" w:hAnsi="Times New Roman"/>
-          <w:color w:val="FF0000"/>
-          <w:sz w:val="24"/>
-          <w:szCs w:val="24"/>
-        </w:rPr>
-        <w:t>6</w:t>
-      </w:r>
-      <w:r>
-        <w:rPr>
-          <w:rFonts w:ascii="Times New Roman" w:hAnsi="Times New Roman"/>
-          <w:color w:val="FF0000"/>
-          <w:sz w:val="24"/>
-          <w:szCs w:val="24"/>
-        </w:rPr>
-        <w:t>2 – China Beijing</w:t>
+        <w:t>202.179.249.62 – China Beijing</w:t>
       </w:r>
       <w:r>
         <w:rPr>
@@ -2510,7 +2409,18 @@
           <w:sz w:val="24"/>
           <w:szCs w:val="24"/>
         </w:rPr>
-        <w:t>Yes, it does in my two tries and one of my friend’s followed the same path to the destination.</w:t>
+        <w:t>No it does not follow same path, although</w:t>
+      </w:r>
+      <w:bookmarkStart w:id="0" w:name="_GoBack"/>
+      <w:bookmarkEnd w:id="0"/>
+      <w:r>
+        <w:rPr>
+          <w:rFonts w:ascii="Times New Roman" w:hAnsi="Times New Roman"/>
+          <w:color w:val="FF0000"/>
+          <w:sz w:val="24"/>
+          <w:szCs w:val="24"/>
+        </w:rPr>
+        <w:t xml:space="preserve"> it does in my two tries and one of my friend’s followed the same path to the destination.</w:t>
       </w:r>
     </w:p>
     <w:p>
@@ -4832,6 +4742,7 @@
     <w:lsdException w:name="HTML Sample" w:semiHidden="1" w:unhideWhenUsed="1"/>
     <w:lsdException w:name="HTML Typewriter" w:semiHidden="1" w:unhideWhenUsed="1"/>
     <w:lsdException w:name="HTML Variable" w:semiHidden="1" w:unhideWhenUsed="1"/>
+    <w:lsdException w:name="Normal Table" w:semiHidden="1" w:unhideWhenUsed="1"/>
     <w:lsdException w:name="annotation subject" w:semiHidden="1" w:unhideWhenUsed="1"/>
     <w:lsdException w:name="No List" w:semiHidden="1" w:unhideWhenUsed="1"/>
     <w:lsdException w:name="Outline List 1" w:semiHidden="1" w:unhideWhenUsed="1"/>
@@ -4875,8 +4786,10 @@
     <w:lsdException w:name="Table Elegant" w:semiHidden="1" w:unhideWhenUsed="1"/>
     <w:lsdException w:name="Table Professional" w:semiHidden="1" w:unhideWhenUsed="1"/>
     <w:lsdException w:name="Table Subtle 1" w:semiHidden="1" w:unhideWhenUsed="1"/>
+    <w:lsdException w:name="Table Subtle 2" w:semiHidden="1" w:unhideWhenUsed="1"/>
     <w:lsdException w:name="Table Web 1" w:semiHidden="1" w:unhideWhenUsed="1"/>
     <w:lsdException w:name="Table Web 2" w:semiHidden="1" w:unhideWhenUsed="1"/>
+    <w:lsdException w:name="Table Web 3" w:semiHidden="1" w:unhideWhenUsed="1"/>
     <w:lsdException w:name="Balloon Text" w:semiHidden="1" w:unhideWhenUsed="1"/>
     <w:lsdException w:name="Table Grid" w:uiPriority="59"/>
     <w:lsdException w:name="Table Theme" w:semiHidden="1" w:unhideWhenUsed="1"/>

</xml_diff>